<commit_message>
add report for array addition
</commit_message>
<xml_diff>
--- a/MPI/data/report.docx
+++ b/MPI/data/report.docx
@@ -20,6 +20,40 @@
       <w:r>
         <w:t xml:space="preserve"> 160123005 </w:t>
       </w:r>
+      <w:r>
+        <w:drawing>
+          <wp:inline xmlns:a="http://schemas.openxmlformats.org/drawingml/2006/main" xmlns:pic="http://schemas.openxmlformats.org/drawingml/2006/picture">
+            <wp:extent cx="5852160" cy="4389120"/>
+            <wp:docPr id="1" name="Picture 1"/>
+            <wp:cNvGraphicFramePr>
+              <a:graphicFrameLocks noChangeAspect="1"/>
+            </wp:cNvGraphicFramePr>
+            <a:graphic>
+              <a:graphicData uri="http://schemas.openxmlformats.org/drawingml/2006/picture">
+                <pic:pic>
+                  <pic:nvPicPr>
+                    <pic:cNvPr id="0" name="comparisionGraph.png"/>
+                    <pic:cNvPicPr/>
+                  </pic:nvPicPr>
+                  <pic:blipFill>
+                    <a:blip r:embed="rId9"/>
+                    <a:stretch>
+                      <a:fillRect/>
+                    </a:stretch>
+                  </pic:blipFill>
+                  <pic:spPr>
+                    <a:xfrm>
+                      <a:off x="0" y="0"/>
+                      <a:ext cx="5852160" cy="4389120"/>
+                    </a:xfrm>
+                    <a:prstGeom prst="rect"/>
+                  </pic:spPr>
+                </pic:pic>
+              </a:graphicData>
+            </a:graphic>
+          </wp:inline>
+        </w:drawing>
+      </w:r>
     </w:p>
     <w:tbl>
       <w:tblPr>
@@ -27,14 +61,15 @@
         <w:tblLook w:firstColumn="1" w:firstRow="1" w:lastColumn="0" w:lastRow="0" w:noHBand="0" w:noVBand="1" w:val="04A0"/>
       </w:tblPr>
       <w:tblGrid>
-        <w:gridCol w:w="2880"/>
-        <w:gridCol w:w="2880"/>
-        <w:gridCol w:w="2880"/>
+        <w:gridCol w:w="2160"/>
+        <w:gridCol w:w="2160"/>
+        <w:gridCol w:w="2160"/>
+        <w:gridCol w:w="2160"/>
       </w:tblGrid>
       <w:tr>
         <w:tc>
           <w:tcPr>
-            <w:tcW w:type="dxa" w:w="2880"/>
+            <w:tcW w:type="dxa" w:w="2160"/>
           </w:tcPr>
           <w:p>
             <w:r>
@@ -44,7 +79,7 @@
         </w:tc>
         <w:tc>
           <w:tcPr>
-            <w:tcW w:type="dxa" w:w="2880"/>
+            <w:tcW w:type="dxa" w:w="2160"/>
           </w:tcPr>
           <w:p>
             <w:r>
@@ -54,93 +89,359 @@
         </w:tc>
         <w:tc>
           <w:tcPr>
-            <w:tcW w:type="dxa" w:w="2880"/>
+            <w:tcW w:type="dxa" w:w="2160"/>
           </w:tcPr>
-          <w:p/>
+          <w:p>
+            <w:r>
+              <w:t>recursiveOutput</w:t>
+            </w:r>
+          </w:p>
+        </w:tc>
+        <w:tc>
+          <w:tcPr>
+            <w:tcW w:type="dxa" w:w="2160"/>
+          </w:tcPr>
+          <w:p>
+            <w:r>
+              <w:t>reduceOutput</w:t>
+            </w:r>
+          </w:p>
         </w:tc>
       </w:tr>
       <w:tr>
         <w:tc>
           <w:tcPr>
-            <w:tcW w:type="dxa" w:w="2880"/>
+            <w:tcW w:type="dxa" w:w="2160"/>
           </w:tcPr>
           <w:p>
             <w:r>
-              <w:t>3</w:t>
+              <w:t>8.0</w:t>
             </w:r>
           </w:p>
         </w:tc>
         <w:tc>
           <w:tcPr>
-            <w:tcW w:type="dxa" w:w="2880"/>
+            <w:tcW w:type="dxa" w:w="2160"/>
           </w:tcPr>
           <w:p>
             <w:r>
-              <w:t>101</w:t>
+              <w:t>7.327995e-06</w:t>
             </w:r>
           </w:p>
         </w:tc>
         <w:tc>
           <w:tcPr>
-            <w:tcW w:type="dxa" w:w="2880"/>
+            <w:tcW w:type="dxa" w:w="2160"/>
           </w:tcPr>
-          <w:p/>
+          <w:p>
+            <w:r>
+              <w:t>9.848698e-05</w:t>
+            </w:r>
+          </w:p>
+        </w:tc>
+        <w:tc>
+          <w:tcPr>
+            <w:tcW w:type="dxa" w:w="2160"/>
+          </w:tcPr>
+          <w:p>
+            <w:r>
+              <w:t>2.052498e-05</w:t>
+            </w:r>
+          </w:p>
         </w:tc>
       </w:tr>
       <w:tr>
         <w:tc>
           <w:tcPr>
-            <w:tcW w:type="dxa" w:w="2880"/>
+            <w:tcW w:type="dxa" w:w="2160"/>
           </w:tcPr>
           <w:p>
             <w:r>
-              <w:t>7</w:t>
+              <w:t>16.0</w:t>
             </w:r>
           </w:p>
         </w:tc>
         <w:tc>
           <w:tcPr>
-            <w:tcW w:type="dxa" w:w="2880"/>
+            <w:tcW w:type="dxa" w:w="2160"/>
           </w:tcPr>
           <w:p>
             <w:r>
-              <w:t>422</w:t>
+              <w:t>1.7849e-05</w:t>
             </w:r>
           </w:p>
         </w:tc>
         <w:tc>
           <w:tcPr>
-            <w:tcW w:type="dxa" w:w="2880"/>
+            <w:tcW w:type="dxa" w:w="2160"/>
           </w:tcPr>
-          <w:p/>
+          <w:p>
+            <w:r>
+              <w:t>5.912202e-05</w:t>
+            </w:r>
+          </w:p>
+        </w:tc>
+        <w:tc>
+          <w:tcPr>
+            <w:tcW w:type="dxa" w:w="2160"/>
+          </w:tcPr>
+          <w:p>
+            <w:r>
+              <w:t>1.4071e-05</w:t>
+            </w:r>
+          </w:p>
         </w:tc>
       </w:tr>
       <w:tr>
         <w:tc>
           <w:tcPr>
-            <w:tcW w:type="dxa" w:w="2880"/>
+            <w:tcW w:type="dxa" w:w="2160"/>
           </w:tcPr>
           <w:p>
             <w:r>
-              <w:t>4</w:t>
+              <w:t>32.0</w:t>
             </w:r>
           </w:p>
         </w:tc>
         <w:tc>
           <w:tcPr>
-            <w:tcW w:type="dxa" w:w="2880"/>
+            <w:tcW w:type="dxa" w:w="2160"/>
           </w:tcPr>
           <w:p>
             <w:r>
-              <w:t>631</w:t>
+              <w:t>1.159401e-05</w:t>
             </w:r>
           </w:p>
         </w:tc>
         <w:tc>
           <w:tcPr>
-            <w:tcW w:type="dxa" w:w="2880"/>
+            <w:tcW w:type="dxa" w:w="2160"/>
           </w:tcPr>
-          <w:p/>
+          <w:p>
+            <w:r>
+              <w:t>7.494501e-05</w:t>
+            </w:r>
+          </w:p>
+        </w:tc>
+        <w:tc>
+          <w:tcPr>
+            <w:tcW w:type="dxa" w:w="2160"/>
+          </w:tcPr>
+          <w:p>
+            <w:r>
+              <w:t>1.894802e-05</w:t>
+            </w:r>
+          </w:p>
+        </w:tc>
+      </w:tr>
+      <w:tr>
+        <w:tc>
+          <w:tcPr>
+            <w:tcW w:type="dxa" w:w="2160"/>
+          </w:tcPr>
+          <w:p>
+            <w:r>
+              <w:t>64.0</w:t>
+            </w:r>
+          </w:p>
+        </w:tc>
+        <w:tc>
+          <w:tcPr>
+            <w:tcW w:type="dxa" w:w="2160"/>
+          </w:tcPr>
+          <w:p>
+            <w:r>
+              <w:t>8.167e-06</w:t>
+            </w:r>
+          </w:p>
+        </w:tc>
+        <w:tc>
+          <w:tcPr>
+            <w:tcW w:type="dxa" w:w="2160"/>
+          </w:tcPr>
+          <w:p>
+            <w:r>
+              <w:t>7.121501e-05</w:t>
+            </w:r>
+          </w:p>
+        </w:tc>
+        <w:tc>
+          <w:tcPr>
+            <w:tcW w:type="dxa" w:w="2160"/>
+          </w:tcPr>
+          <w:p>
+            <w:r>
+              <w:t>1.381e-05</w:t>
+            </w:r>
+          </w:p>
+        </w:tc>
+      </w:tr>
+      <w:tr>
+        <w:tc>
+          <w:tcPr>
+            <w:tcW w:type="dxa" w:w="2160"/>
+          </w:tcPr>
+          <w:p>
+            <w:r>
+              <w:t>128.0</w:t>
+            </w:r>
+          </w:p>
+        </w:tc>
+        <w:tc>
+          <w:tcPr>
+            <w:tcW w:type="dxa" w:w="2160"/>
+          </w:tcPr>
+          <w:p>
+            <w:r>
+              <w:t>1.130402e-05</w:t>
+            </w:r>
+          </w:p>
+        </w:tc>
+        <w:tc>
+          <w:tcPr>
+            <w:tcW w:type="dxa" w:w="2160"/>
+          </w:tcPr>
+          <w:p>
+            <w:r>
+              <w:t>0.000131602</w:t>
+            </w:r>
+          </w:p>
+        </w:tc>
+        <w:tc>
+          <w:tcPr>
+            <w:tcW w:type="dxa" w:w="2160"/>
+          </w:tcPr>
+          <w:p>
+            <w:r>
+              <w:t>2.1279e-05</w:t>
+            </w:r>
+          </w:p>
+        </w:tc>
+      </w:tr>
+      <w:tr>
+        <w:tc>
+          <w:tcPr>
+            <w:tcW w:type="dxa" w:w="2160"/>
+          </w:tcPr>
+          <w:p>
+            <w:r>
+              <w:t>256.0</w:t>
+            </w:r>
+          </w:p>
+        </w:tc>
+        <w:tc>
+          <w:tcPr>
+            <w:tcW w:type="dxa" w:w="2160"/>
+          </w:tcPr>
+          <w:p>
+            <w:r>
+              <w:t>7.515016e-06</w:t>
+            </w:r>
+          </w:p>
+        </w:tc>
+        <w:tc>
+          <w:tcPr>
+            <w:tcW w:type="dxa" w:w="2160"/>
+          </w:tcPr>
+          <w:p>
+            <w:r>
+              <w:t>9.346e-05</w:t>
+            </w:r>
+          </w:p>
+        </w:tc>
+        <w:tc>
+          <w:tcPr>
+            <w:tcW w:type="dxa" w:w="2160"/>
+          </w:tcPr>
+          <w:p>
+            <w:r>
+              <w:t>1.9664e-05</w:t>
+            </w:r>
+          </w:p>
+        </w:tc>
+      </w:tr>
+      <w:tr>
+        <w:tc>
+          <w:tcPr>
+            <w:tcW w:type="dxa" w:w="2160"/>
+          </w:tcPr>
+          <w:p>
+            <w:r>
+              <w:t>512.0</w:t>
+            </w:r>
+          </w:p>
+        </w:tc>
+        <w:tc>
+          <w:tcPr>
+            <w:tcW w:type="dxa" w:w="2160"/>
+          </w:tcPr>
+          <w:p>
+            <w:r>
+              <w:t>1.7477e-05</w:t>
+            </w:r>
+          </w:p>
+        </w:tc>
+        <w:tc>
+          <w:tcPr>
+            <w:tcW w:type="dxa" w:w="2160"/>
+          </w:tcPr>
+          <w:p>
+            <w:r>
+              <w:t>0.000105784</w:t>
+            </w:r>
+          </w:p>
+        </w:tc>
+        <w:tc>
+          <w:tcPr>
+            <w:tcW w:type="dxa" w:w="2160"/>
+          </w:tcPr>
+          <w:p>
+            <w:r>
+              <w:t>1.865299e-05</w:t>
+            </w:r>
+          </w:p>
+        </w:tc>
+      </w:tr>
+      <w:tr>
+        <w:tc>
+          <w:tcPr>
+            <w:tcW w:type="dxa" w:w="2160"/>
+          </w:tcPr>
+          <w:p>
+            <w:r>
+              <w:t>1024.0</w:t>
+            </w:r>
+          </w:p>
+        </w:tc>
+        <w:tc>
+          <w:tcPr>
+            <w:tcW w:type="dxa" w:w="2160"/>
+          </w:tcPr>
+          <w:p>
+            <w:r>
+              <w:t>9.680982e-06</w:t>
+            </w:r>
+          </w:p>
+        </w:tc>
+        <w:tc>
+          <w:tcPr>
+            <w:tcW w:type="dxa" w:w="2160"/>
+          </w:tcPr>
+          <w:p>
+            <w:r>
+              <w:t>0.000152194</w:t>
+            </w:r>
+          </w:p>
+        </w:tc>
+        <w:tc>
+          <w:tcPr>
+            <w:tcW w:type="dxa" w:w="2160"/>
+          </w:tcPr>
+          <w:p>
+            <w:r>
+              <w:t>1.318799e-05</w:t>
+            </w:r>
+          </w:p>
         </w:tc>
       </w:tr>
     </w:tbl>

</xml_diff>